<commit_message>
Added annotations for du Gay & Vikkelso (2017) and Bierly, et al. (2016)
</commit_message>
<xml_diff>
--- a/Docs/POLS6330_2020_Spring_Townes_LiteratureReview_Bibliography_Annotated_v01.docx
+++ b/Docs/POLS6330_2020_Spring_Townes_LiteratureReview_Bibliography_Annotated_v01.docx
@@ -12,8 +12,6 @@
           <w:szCs w:val="24"/>
         </w:rPr>
       </w:pPr>
-      <w:bookmarkStart w:id="0" w:name="_GoBack"/>
-      <w:bookmarkEnd w:id="0"/>
     </w:p>
     <w:p>
       <w:pPr>
@@ -474,12 +472,12 @@
           <w:szCs w:val="24"/>
         </w:rPr>
       </w:pPr>
-      <w:bookmarkStart w:id="1" w:name="BookBarriers1992"/>
-      <w:bookmarkStart w:id="2" w:name="PaperArshadi2008"/>
-      <w:bookmarkStart w:id="3" w:name="PaperAnatan2015"/>
+      <w:bookmarkStart w:id="0" w:name="BookBarriers1992"/>
+      <w:bookmarkStart w:id="1" w:name="PaperArshadi2008"/>
+      <w:bookmarkStart w:id="2" w:name="PaperAnatan2015"/>
+      <w:bookmarkEnd w:id="0"/>
       <w:bookmarkEnd w:id="1"/>
       <w:bookmarkEnd w:id="2"/>
-      <w:bookmarkEnd w:id="3"/>
       <w:proofErr w:type="spellStart"/>
       <w:r>
         <w:rPr>
@@ -1373,10 +1371,10 @@
           <w:szCs w:val="24"/>
         </w:rPr>
       </w:pPr>
-      <w:bookmarkStart w:id="4" w:name="BookBush1945"/>
-      <w:bookmarkStart w:id="5" w:name="PaperBozeman2000"/>
+      <w:bookmarkStart w:id="3" w:name="BookBush1945"/>
+      <w:bookmarkStart w:id="4" w:name="PaperBozeman2000"/>
+      <w:bookmarkEnd w:id="3"/>
       <w:bookmarkEnd w:id="4"/>
-      <w:bookmarkEnd w:id="5"/>
       <w:r>
         <w:rPr>
           <w:rFonts w:ascii="Times New Roman" w:eastAsia="Calibri" w:hAnsi="Times New Roman" w:cs="Times New Roman"/>
@@ -1901,10 +1899,10 @@
         </w:rPr>
         <w:t xml:space="preserve"> is particularly relevant to understanding the role of the government in university technology transfer.</w:t>
       </w:r>
-      <w:bookmarkStart w:id="6" w:name="PaperFricke2019"/>
-      <w:bookmarkStart w:id="7" w:name="PaperCarlsson2002"/>
+      <w:bookmarkStart w:id="5" w:name="PaperFricke2019"/>
+      <w:bookmarkStart w:id="6" w:name="PaperCarlsson2002"/>
+      <w:bookmarkEnd w:id="5"/>
       <w:bookmarkEnd w:id="6"/>
-      <w:bookmarkEnd w:id="7"/>
     </w:p>
     <w:p>
       <w:pPr>
@@ -2351,8 +2349,8 @@
           <w:szCs w:val="24"/>
         </w:rPr>
       </w:pPr>
-      <w:bookmarkStart w:id="8" w:name="PaperDolman2016"/>
-      <w:bookmarkEnd w:id="8"/>
+      <w:bookmarkStart w:id="7" w:name="PaperDolman2016"/>
+      <w:bookmarkEnd w:id="7"/>
       <w:r>
         <w:rPr>
           <w:rFonts w:ascii="Times New Roman" w:eastAsia="Calibri" w:hAnsi="Times New Roman" w:cs="Times New Roman"/>
@@ -2715,8 +2713,8 @@
           <w:szCs w:val="24"/>
         </w:rPr>
       </w:pPr>
-      <w:bookmarkStart w:id="9" w:name="PaperFeibleman1961"/>
-      <w:bookmarkEnd w:id="9"/>
+      <w:bookmarkStart w:id="8" w:name="PaperFeibleman1961"/>
+      <w:bookmarkEnd w:id="8"/>
       <w:proofErr w:type="spellStart"/>
       <w:r>
         <w:rPr>
@@ -3040,8 +3038,8 @@
           <w:szCs w:val="24"/>
         </w:rPr>
       </w:pPr>
-      <w:bookmarkStart w:id="10" w:name="PaperFraser2010"/>
-      <w:bookmarkEnd w:id="10"/>
+      <w:bookmarkStart w:id="9" w:name="PaperFraser2010"/>
+      <w:bookmarkEnd w:id="9"/>
       <w:r>
         <w:rPr>
           <w:rFonts w:ascii="Times New Roman" w:eastAsia="Calibri" w:hAnsi="Times New Roman" w:cs="Times New Roman"/>
@@ -3741,10 +3739,10 @@
           <w:szCs w:val="24"/>
         </w:rPr>
       </w:pPr>
-      <w:bookmarkStart w:id="11" w:name="BookHishida2013"/>
-      <w:bookmarkStart w:id="12" w:name="PaperHeisey2011"/>
+      <w:bookmarkStart w:id="10" w:name="BookHishida2013"/>
+      <w:bookmarkStart w:id="11" w:name="PaperHeisey2011"/>
+      <w:bookmarkEnd w:id="10"/>
       <w:bookmarkEnd w:id="11"/>
-      <w:bookmarkEnd w:id="12"/>
       <w:proofErr w:type="spellStart"/>
       <w:r>
         <w:rPr>
@@ -3978,8 +3976,8 @@
           <w:szCs w:val="24"/>
         </w:rPr>
       </w:pPr>
-      <w:bookmarkStart w:id="13" w:name="PaperHerschbach1995"/>
-      <w:bookmarkEnd w:id="13"/>
+      <w:bookmarkStart w:id="12" w:name="PaperHerschbach1995"/>
+      <w:bookmarkEnd w:id="12"/>
       <w:proofErr w:type="spellStart"/>
       <w:r>
         <w:rPr>
@@ -4542,10 +4540,10 @@
           <w:szCs w:val="24"/>
         </w:rPr>
       </w:pPr>
-      <w:bookmarkStart w:id="14" w:name="BookLall2001"/>
-      <w:bookmarkStart w:id="15" w:name="PaperIsmail2018"/>
+      <w:bookmarkStart w:id="13" w:name="BookLall2001"/>
+      <w:bookmarkStart w:id="14" w:name="PaperIsmail2018"/>
+      <w:bookmarkEnd w:id="13"/>
       <w:bookmarkEnd w:id="14"/>
-      <w:bookmarkEnd w:id="15"/>
       <w:r>
         <w:rPr>
           <w:rFonts w:ascii="Times New Roman" w:eastAsia="Calibri" w:hAnsi="Times New Roman" w:cs="Times New Roman"/>
@@ -4912,8 +4910,8 @@
           <w:szCs w:val="24"/>
         </w:rPr>
       </w:pPr>
-      <w:bookmarkStart w:id="16" w:name="PaperKochenkova2016"/>
-      <w:bookmarkEnd w:id="16"/>
+      <w:bookmarkStart w:id="15" w:name="PaperKochenkova2016"/>
+      <w:bookmarkEnd w:id="15"/>
       <w:proofErr w:type="spellStart"/>
       <w:r>
         <w:rPr>
@@ -5260,8 +5258,8 @@
           <w:szCs w:val="24"/>
         </w:rPr>
       </w:pPr>
-      <w:bookmarkStart w:id="17" w:name="PaperKundu2015"/>
-      <w:bookmarkEnd w:id="17"/>
+      <w:bookmarkStart w:id="16" w:name="PaperKundu2015"/>
+      <w:bookmarkEnd w:id="16"/>
       <w:proofErr w:type="spellStart"/>
       <w:r>
         <w:rPr>
@@ -5698,8 +5696,8 @@
           <w:szCs w:val="24"/>
         </w:rPr>
       </w:pPr>
-      <w:bookmarkStart w:id="18" w:name="PaperKuo2016"/>
-      <w:bookmarkEnd w:id="18"/>
+      <w:bookmarkStart w:id="17" w:name="PaperKuo2016"/>
+      <w:bookmarkEnd w:id="17"/>
       <w:proofErr w:type="spellStart"/>
       <w:r>
         <w:rPr>
@@ -6520,8 +6518,8 @@
           <w:szCs w:val="24"/>
         </w:rPr>
       </w:pPr>
-      <w:bookmarkStart w:id="19" w:name="BookLee1997"/>
-      <w:bookmarkEnd w:id="19"/>
+      <w:bookmarkStart w:id="18" w:name="BookLee1997"/>
+      <w:bookmarkEnd w:id="18"/>
       <w:r>
         <w:rPr>
           <w:rFonts w:ascii="Times New Roman" w:eastAsia="Calibri" w:hAnsi="Times New Roman" w:cs="Times New Roman"/>
@@ -6759,10 +6757,10 @@
           <w:szCs w:val="24"/>
         </w:rPr>
       </w:pPr>
-      <w:bookmarkStart w:id="20" w:name="BookLink2015"/>
-      <w:bookmarkStart w:id="21" w:name="BookLibecap2009"/>
+      <w:bookmarkStart w:id="19" w:name="BookLink2015"/>
+      <w:bookmarkStart w:id="20" w:name="BookLibecap2009"/>
+      <w:bookmarkEnd w:id="19"/>
       <w:bookmarkEnd w:id="20"/>
-      <w:bookmarkEnd w:id="21"/>
       <w:proofErr w:type="spellStart"/>
       <w:r>
         <w:rPr>
@@ -7553,8 +7551,8 @@
           <w:szCs w:val="24"/>
         </w:rPr>
       </w:pPr>
-      <w:bookmarkStart w:id="22" w:name="PaperMarkman2009"/>
-      <w:bookmarkEnd w:id="22"/>
+      <w:bookmarkStart w:id="21" w:name="PaperMarkman2009"/>
+      <w:bookmarkEnd w:id="21"/>
       <w:proofErr w:type="spellStart"/>
       <w:r>
         <w:rPr>
@@ -8009,10 +8007,10 @@
           <w:szCs w:val="24"/>
         </w:rPr>
       </w:pPr>
-      <w:bookmarkStart w:id="23" w:name="PaperMuller2011"/>
-      <w:bookmarkStart w:id="24" w:name="PaperMitcham2009"/>
+      <w:bookmarkStart w:id="22" w:name="PaperMuller2011"/>
+      <w:bookmarkStart w:id="23" w:name="PaperMitcham2009"/>
+      <w:bookmarkEnd w:id="22"/>
       <w:bookmarkEnd w:id="23"/>
-      <w:bookmarkEnd w:id="24"/>
       <w:r>
         <w:rPr>
           <w:rFonts w:ascii="Times New Roman" w:eastAsia="Calibri" w:hAnsi="Times New Roman" w:cs="Times New Roman"/>
@@ -8731,328 +8729,12 @@
           <w:szCs w:val="24"/>
         </w:rPr>
       </w:pPr>
-      <w:bookmarkStart w:id="25" w:name="PaperMunteanu2012"/>
+      <w:bookmarkStart w:id="24" w:name="PaperMunteanu2012"/>
+      <w:bookmarkStart w:id="25" w:name="BookSchatzberg2018"/>
+      <w:bookmarkStart w:id="26" w:name="PaperRowley2007"/>
+      <w:bookmarkStart w:id="27" w:name="_GoBack"/>
+      <w:bookmarkEnd w:id="24"/>
       <w:bookmarkEnd w:id="25"/>
-      <w:proofErr w:type="spellStart"/>
-      <w:r>
-        <w:rPr>
-          <w:rFonts w:ascii="Times New Roman" w:eastAsia="Calibri" w:hAnsi="Times New Roman" w:cs="Times New Roman"/>
-          <w:sz w:val="24"/>
-          <w:szCs w:val="24"/>
-        </w:rPr>
-        <w:t>Munteanu</w:t>
-      </w:r>
-      <w:proofErr w:type="spellEnd"/>
-      <w:r>
-        <w:rPr>
-          <w:rFonts w:ascii="Times New Roman" w:eastAsia="Calibri" w:hAnsi="Times New Roman" w:cs="Times New Roman"/>
-          <w:sz w:val="24"/>
-          <w:szCs w:val="24"/>
-        </w:rPr>
-        <w:t xml:space="preserve">, R. (2012). Stage of development and licensing university inventions. </w:t>
-      </w:r>
-      <w:r>
-        <w:rPr>
-          <w:rFonts w:ascii="Times New Roman" w:eastAsia="Calibri" w:hAnsi="Times New Roman" w:cs="Times New Roman"/>
-          <w:i/>
-          <w:iCs/>
-          <w:sz w:val="24"/>
-          <w:szCs w:val="24"/>
-        </w:rPr>
-        <w:t>International Journal of Management and Enterprise Development, 12</w:t>
-      </w:r>
-      <w:r>
-        <w:rPr>
-          <w:rFonts w:ascii="Times New Roman" w:eastAsia="Calibri" w:hAnsi="Times New Roman" w:cs="Times New Roman"/>
-          <w:sz w:val="24"/>
-          <w:szCs w:val="24"/>
-        </w:rPr>
-        <w:t>(1). doi:10.1504/IJMED.2012.046796</w:t>
-      </w:r>
-    </w:p>
-    <w:p>
-      <w:pPr>
-        <w:tabs>
-          <w:tab w:val="left" w:pos="1080"/>
-        </w:tabs>
-        <w:spacing w:line="480" w:lineRule="auto"/>
-        <w:ind w:left="1080"/>
-        <w:rPr>
-          <w:rFonts w:ascii="Times New Roman" w:eastAsia="Calibri" w:hAnsi="Times New Roman" w:cs="Times New Roman"/>
-          <w:sz w:val="24"/>
-          <w:szCs w:val="24"/>
-        </w:rPr>
-      </w:pPr>
-      <w:r>
-        <w:rPr>
-          <w:rFonts w:ascii="Times New Roman" w:eastAsia="Calibri" w:hAnsi="Times New Roman" w:cs="Times New Roman"/>
-          <w:sz w:val="24"/>
-          <w:szCs w:val="24"/>
-        </w:rPr>
-        <w:lastRenderedPageBreak/>
-        <w:t>This paper presented</w:t>
-      </w:r>
-      <w:r>
-        <w:rPr>
-          <w:rFonts w:ascii="Times New Roman" w:eastAsia="Calibri" w:hAnsi="Times New Roman" w:cs="Times New Roman"/>
-          <w:sz w:val="24"/>
-          <w:szCs w:val="24"/>
-        </w:rPr>
-        <w:t xml:space="preserve"> the results of a correlational analysis between the stages of development of inventions and the licensing activity</w:t>
-      </w:r>
-      <w:r>
-        <w:rPr>
-          <w:rFonts w:ascii="Times New Roman" w:eastAsia="Calibri" w:hAnsi="Times New Roman" w:cs="Times New Roman"/>
-          <w:sz w:val="24"/>
-          <w:szCs w:val="24"/>
-        </w:rPr>
-        <w:t xml:space="preserve"> </w:t>
-      </w:r>
-      <w:r>
-        <w:rPr>
-          <w:rFonts w:ascii="Times New Roman" w:eastAsia="Calibri" w:hAnsi="Times New Roman" w:cs="Times New Roman"/>
-          <w:sz w:val="24"/>
-          <w:szCs w:val="24"/>
-        </w:rPr>
-        <w:t xml:space="preserve">of startup and established firms, patent activity of universities, and royalty generation by universities.  The study </w:t>
-      </w:r>
-      <w:r>
-        <w:rPr>
-          <w:rFonts w:ascii="Times New Roman" w:eastAsia="Calibri" w:hAnsi="Times New Roman" w:cs="Times New Roman"/>
-          <w:sz w:val="24"/>
-          <w:szCs w:val="24"/>
-        </w:rPr>
-        <w:t xml:space="preserve">used a decidedly economic approach and </w:t>
-      </w:r>
-      <w:r>
-        <w:rPr>
-          <w:rFonts w:ascii="Times New Roman" w:eastAsia="Calibri" w:hAnsi="Times New Roman" w:cs="Times New Roman"/>
-          <w:sz w:val="24"/>
-          <w:szCs w:val="24"/>
-        </w:rPr>
-        <w:t xml:space="preserve">sought the examine whether comparative advantage or information asymmetries influenced firm decisions to license </w:t>
-      </w:r>
-      <w:r>
-        <w:rPr>
-          <w:rFonts w:ascii="Times New Roman" w:eastAsia="Calibri" w:hAnsi="Times New Roman" w:cs="Times New Roman"/>
-          <w:sz w:val="24"/>
-          <w:szCs w:val="24"/>
-        </w:rPr>
-        <w:t xml:space="preserve">university-created inventions.  Based on an examination </w:t>
-      </w:r>
-      <w:r>
-        <w:rPr>
-          <w:rFonts w:ascii="Times New Roman" w:eastAsia="Calibri" w:hAnsi="Times New Roman" w:cs="Times New Roman"/>
-          <w:sz w:val="24"/>
-          <w:szCs w:val="24"/>
-        </w:rPr>
-        <w:t xml:space="preserve">using multinomial logistic regression analysis </w:t>
-      </w:r>
-      <w:r>
-        <w:rPr>
-          <w:rFonts w:ascii="Times New Roman" w:eastAsia="Calibri" w:hAnsi="Times New Roman" w:cs="Times New Roman"/>
-          <w:sz w:val="24"/>
-          <w:szCs w:val="24"/>
-        </w:rPr>
-        <w:t>of</w:t>
-      </w:r>
-      <w:r>
-        <w:rPr>
-          <w:rFonts w:ascii="Times New Roman" w:eastAsia="Calibri" w:hAnsi="Times New Roman" w:cs="Times New Roman"/>
-          <w:sz w:val="24"/>
-          <w:szCs w:val="24"/>
-        </w:rPr>
-        <w:t xml:space="preserve"> a dataset of</w:t>
-      </w:r>
-      <w:r>
-        <w:rPr>
-          <w:rFonts w:ascii="Times New Roman" w:eastAsia="Calibri" w:hAnsi="Times New Roman" w:cs="Times New Roman"/>
-          <w:sz w:val="24"/>
-          <w:szCs w:val="24"/>
-        </w:rPr>
-        <w:t xml:space="preserve"> 700 inventions disclosed to the University of California – San Diego between 1986 and 2003, </w:t>
-      </w:r>
-      <w:r>
-        <w:rPr>
-          <w:rFonts w:ascii="Times New Roman" w:eastAsia="Calibri" w:hAnsi="Times New Roman" w:cs="Times New Roman"/>
-          <w:sz w:val="24"/>
-          <w:szCs w:val="24"/>
-        </w:rPr>
-        <w:t xml:space="preserve">the author </w:t>
-      </w:r>
-      <w:r>
-        <w:rPr>
-          <w:rFonts w:ascii="Times New Roman" w:eastAsia="Calibri" w:hAnsi="Times New Roman" w:cs="Times New Roman"/>
-          <w:sz w:val="24"/>
-          <w:szCs w:val="24"/>
-        </w:rPr>
-        <w:t xml:space="preserve">concluded that startup firms were more likely to license early-stage inventions and established firms were more likely to license later-stage inventions.  </w:t>
-      </w:r>
-      <w:r>
-        <w:rPr>
-          <w:rFonts w:ascii="Times New Roman" w:eastAsia="Calibri" w:hAnsi="Times New Roman" w:cs="Times New Roman"/>
-          <w:sz w:val="24"/>
-          <w:szCs w:val="24"/>
-        </w:rPr>
-        <w:t>He argued</w:t>
-      </w:r>
-      <w:r>
-        <w:rPr>
-          <w:rFonts w:ascii="Times New Roman" w:eastAsia="Calibri" w:hAnsi="Times New Roman" w:cs="Times New Roman"/>
-          <w:sz w:val="24"/>
-          <w:szCs w:val="24"/>
-        </w:rPr>
-        <w:t xml:space="preserve"> that these results are consistent with the principle of comparative advantage between startup and established firms.</w:t>
-      </w:r>
-      <w:r>
-        <w:rPr>
-          <w:rFonts w:ascii="Times New Roman" w:eastAsia="Calibri" w:hAnsi="Times New Roman" w:cs="Times New Roman"/>
-          <w:sz w:val="24"/>
-          <w:szCs w:val="24"/>
-        </w:rPr>
-        <w:t xml:space="preserve">  He put forward the effects of comparative advantage and information asymmetry on licensing decisions of startup and established firms as possible directions for future research.  This paper is directly related to the p</w:t>
-      </w:r>
-      <w:r>
-        <w:rPr>
-          <w:rFonts w:ascii="Times New Roman" w:eastAsia="Calibri" w:hAnsi="Times New Roman" w:cs="Times New Roman"/>
-          <w:sz w:val="24"/>
-          <w:szCs w:val="24"/>
-        </w:rPr>
-        <w:t>ropos</w:t>
-      </w:r>
-      <w:r>
-        <w:rPr>
-          <w:rFonts w:ascii="Times New Roman" w:eastAsia="Calibri" w:hAnsi="Times New Roman" w:cs="Times New Roman"/>
-          <w:sz w:val="24"/>
-          <w:szCs w:val="24"/>
-        </w:rPr>
-        <w:t xml:space="preserve">ed examination of the </w:t>
-      </w:r>
-      <w:r>
-        <w:rPr>
-          <w:rFonts w:ascii="Times New Roman" w:eastAsia="Calibri" w:hAnsi="Times New Roman" w:cs="Times New Roman"/>
-          <w:sz w:val="24"/>
-          <w:szCs w:val="24"/>
-        </w:rPr>
-        <w:t>influence of development stage o</w:t>
-      </w:r>
-      <w:r>
-        <w:rPr>
-          <w:rFonts w:ascii="Times New Roman" w:eastAsia="Calibri" w:hAnsi="Times New Roman" w:cs="Times New Roman"/>
-          <w:sz w:val="24"/>
-          <w:szCs w:val="24"/>
-        </w:rPr>
-        <w:t>n university technology transfer</w:t>
-      </w:r>
-      <w:r>
-        <w:rPr>
-          <w:rFonts w:ascii="Times New Roman" w:eastAsia="Calibri" w:hAnsi="Times New Roman" w:cs="Times New Roman"/>
-          <w:sz w:val="24"/>
-          <w:szCs w:val="24"/>
-        </w:rPr>
-        <w:t xml:space="preserve"> outcomes</w:t>
-      </w:r>
-      <w:r>
-        <w:rPr>
-          <w:rFonts w:ascii="Times New Roman" w:eastAsia="Calibri" w:hAnsi="Times New Roman" w:cs="Times New Roman"/>
-          <w:sz w:val="24"/>
-          <w:szCs w:val="24"/>
-        </w:rPr>
-        <w:t>.  It elucidates many of the challenges that the p</w:t>
-      </w:r>
-      <w:r>
-        <w:rPr>
-          <w:rFonts w:ascii="Times New Roman" w:eastAsia="Calibri" w:hAnsi="Times New Roman" w:cs="Times New Roman"/>
-          <w:sz w:val="24"/>
-          <w:szCs w:val="24"/>
-        </w:rPr>
-        <w:t>roposed dissertation</w:t>
-      </w:r>
-      <w:r>
-        <w:rPr>
-          <w:rFonts w:ascii="Times New Roman" w:eastAsia="Calibri" w:hAnsi="Times New Roman" w:cs="Times New Roman"/>
-          <w:sz w:val="24"/>
-          <w:szCs w:val="24"/>
-        </w:rPr>
-        <w:t xml:space="preserve"> study presents including how to </w:t>
-      </w:r>
-      <w:r>
-        <w:rPr>
-          <w:rFonts w:ascii="Times New Roman" w:eastAsia="Calibri" w:hAnsi="Times New Roman" w:cs="Times New Roman"/>
-          <w:sz w:val="24"/>
-          <w:szCs w:val="24"/>
-        </w:rPr>
-        <w:t xml:space="preserve">define technology, </w:t>
-      </w:r>
-      <w:r>
-        <w:rPr>
-          <w:rFonts w:ascii="Times New Roman" w:eastAsia="Calibri" w:hAnsi="Times New Roman" w:cs="Times New Roman"/>
-          <w:sz w:val="24"/>
-          <w:szCs w:val="24"/>
-        </w:rPr>
-        <w:t>measure development stage</w:t>
-      </w:r>
-      <w:r>
-        <w:rPr>
-          <w:rFonts w:ascii="Times New Roman" w:eastAsia="Calibri" w:hAnsi="Times New Roman" w:cs="Times New Roman"/>
-          <w:sz w:val="24"/>
-          <w:szCs w:val="24"/>
-        </w:rPr>
-        <w:t xml:space="preserve">, </w:t>
-      </w:r>
-      <w:r>
-        <w:rPr>
-          <w:rFonts w:ascii="Times New Roman" w:eastAsia="Calibri" w:hAnsi="Times New Roman" w:cs="Times New Roman"/>
-          <w:sz w:val="24"/>
-          <w:szCs w:val="24"/>
-        </w:rPr>
-        <w:t>and</w:t>
-      </w:r>
-      <w:r>
-        <w:rPr>
-          <w:rFonts w:ascii="Times New Roman" w:eastAsia="Calibri" w:hAnsi="Times New Roman" w:cs="Times New Roman"/>
-          <w:sz w:val="24"/>
-          <w:szCs w:val="24"/>
-        </w:rPr>
-        <w:t xml:space="preserve"> identify</w:t>
-      </w:r>
-      <w:r>
-        <w:rPr>
-          <w:rFonts w:ascii="Times New Roman" w:eastAsia="Calibri" w:hAnsi="Times New Roman" w:cs="Times New Roman"/>
-          <w:sz w:val="24"/>
-          <w:szCs w:val="24"/>
-        </w:rPr>
-        <w:t xml:space="preserve"> instances of technology transfer.</w:t>
-      </w:r>
-      <w:r>
-        <w:rPr>
-          <w:rFonts w:ascii="Times New Roman" w:eastAsia="Calibri" w:hAnsi="Times New Roman" w:cs="Times New Roman"/>
-          <w:sz w:val="24"/>
-          <w:szCs w:val="24"/>
-        </w:rPr>
-        <w:t xml:space="preserve">  </w:t>
-      </w:r>
-      <w:r>
-        <w:rPr>
-          <w:rFonts w:ascii="Times New Roman" w:eastAsia="Calibri" w:hAnsi="Times New Roman" w:cs="Times New Roman"/>
-          <w:sz w:val="24"/>
-          <w:szCs w:val="24"/>
-        </w:rPr>
-        <w:t>However, this paper does not answer the question of why private sector organizations choose not to pursue the acquisition and use of university-created technologies that appear to align with their mission and objectives even when they appear to have the resources to do so.  Moreover, there are several confounding factors that the author does not address.</w:t>
-      </w:r>
-    </w:p>
-    <w:p>
-      <w:pPr>
-        <w:spacing w:line="480" w:lineRule="auto"/>
-        <w:ind w:left="720" w:hanging="720"/>
-        <w:rPr>
-          <w:rFonts w:ascii="Times New Roman" w:eastAsia="Calibri" w:hAnsi="Times New Roman" w:cs="Times New Roman"/>
-          <w:sz w:val="24"/>
-          <w:szCs w:val="24"/>
-        </w:rPr>
-      </w:pPr>
-      <w:bookmarkStart w:id="26" w:name="BookSchatzberg2018"/>
-      <w:bookmarkStart w:id="27" w:name="PaperRowley2007"/>
       <w:bookmarkEnd w:id="26"/>
       <w:bookmarkEnd w:id="27"/>
       <w:r>
@@ -9061,7 +8743,6 @@
           <w:sz w:val="24"/>
           <w:szCs w:val="24"/>
         </w:rPr>
-        <w:lastRenderedPageBreak/>
         <w:t xml:space="preserve">Rowley, J. (2007). The wisdom hierarchy: representations of the DIKW hierarchy. </w:t>
       </w:r>
       <w:r>
@@ -9122,6 +8803,7 @@
           <w:sz w:val="24"/>
           <w:szCs w:val="24"/>
         </w:rPr>
+        <w:lastRenderedPageBreak/>
         <w:t xml:space="preserve">This paper presented a theoretical examination of the data-information-knowledge-wisdom (DIKW) hierarchy.  The author’s objective was to understand the popular </w:t>
       </w:r>
       <w:r>
@@ -9287,107 +8969,115 @@
           <w:sz w:val="24"/>
           <w:szCs w:val="24"/>
         </w:rPr>
+        <w:t>This book examined</w:t>
+      </w:r>
+      <w:r>
+        <w:rPr>
+          <w:rFonts w:ascii="Times New Roman" w:eastAsia="Calibri" w:hAnsi="Times New Roman" w:cs="Times New Roman"/>
+          <w:sz w:val="24"/>
+          <w:szCs w:val="24"/>
+        </w:rPr>
+        <w:t xml:space="preserve"> how the meaning of the term </w:t>
+      </w:r>
+      <w:r>
+        <w:rPr>
+          <w:rFonts w:ascii="Times New Roman" w:eastAsia="Calibri" w:hAnsi="Times New Roman" w:cs="Times New Roman"/>
+          <w:i/>
+          <w:sz w:val="24"/>
+          <w:szCs w:val="24"/>
+        </w:rPr>
+        <w:t>technology</w:t>
+      </w:r>
+      <w:r>
+        <w:rPr>
+          <w:rFonts w:ascii="Times New Roman" w:eastAsia="Calibri" w:hAnsi="Times New Roman" w:cs="Times New Roman"/>
+          <w:sz w:val="24"/>
+          <w:szCs w:val="24"/>
+        </w:rPr>
+        <w:t xml:space="preserve"> has changed throughout history.  </w:t>
+      </w:r>
+      <w:proofErr w:type="spellStart"/>
+      <w:r>
+        <w:rPr>
+          <w:rFonts w:ascii="Times New Roman" w:eastAsia="Calibri" w:hAnsi="Times New Roman" w:cs="Times New Roman"/>
+          <w:sz w:val="24"/>
+          <w:szCs w:val="24"/>
+        </w:rPr>
+        <w:t>Schatzberg</w:t>
+      </w:r>
+      <w:proofErr w:type="spellEnd"/>
+      <w:r>
+        <w:rPr>
+          <w:rFonts w:ascii="Times New Roman" w:eastAsia="Calibri" w:hAnsi="Times New Roman" w:cs="Times New Roman"/>
+          <w:sz w:val="24"/>
+          <w:szCs w:val="24"/>
+        </w:rPr>
+        <w:t xml:space="preserve"> </w:t>
+      </w:r>
+      <w:r>
+        <w:rPr>
+          <w:rFonts w:ascii="Times New Roman" w:eastAsia="Calibri" w:hAnsi="Times New Roman" w:cs="Times New Roman"/>
+          <w:sz w:val="24"/>
+          <w:szCs w:val="24"/>
+        </w:rPr>
+        <w:t>did</w:t>
+      </w:r>
+      <w:r>
+        <w:rPr>
+          <w:rFonts w:ascii="Times New Roman" w:eastAsia="Calibri" w:hAnsi="Times New Roman" w:cs="Times New Roman"/>
+          <w:sz w:val="24"/>
+          <w:szCs w:val="24"/>
+        </w:rPr>
+        <w:t>n’t explicitly describe his methodology for e</w:t>
+      </w:r>
+      <w:r>
+        <w:rPr>
+          <w:rFonts w:ascii="Times New Roman" w:eastAsia="Calibri" w:hAnsi="Times New Roman" w:cs="Times New Roman"/>
+          <w:sz w:val="24"/>
+          <w:szCs w:val="24"/>
+        </w:rPr>
+        <w:t>xamining this topic.  It appeared</w:t>
+      </w:r>
+      <w:r>
+        <w:rPr>
+          <w:rFonts w:ascii="Times New Roman" w:eastAsia="Calibri" w:hAnsi="Times New Roman" w:cs="Times New Roman"/>
+          <w:sz w:val="24"/>
+          <w:szCs w:val="24"/>
+        </w:rPr>
+        <w:t xml:space="preserve"> that he </w:t>
+      </w:r>
+      <w:r>
+        <w:rPr>
+          <w:rFonts w:ascii="Times New Roman" w:eastAsia="Calibri" w:hAnsi="Times New Roman" w:cs="Times New Roman"/>
+          <w:sz w:val="24"/>
+          <w:szCs w:val="24"/>
+        </w:rPr>
+        <w:t>essentially use</w:t>
+      </w:r>
+      <w:r>
+        <w:rPr>
+          <w:rFonts w:ascii="Times New Roman" w:eastAsia="Calibri" w:hAnsi="Times New Roman" w:cs="Times New Roman"/>
+          <w:sz w:val="24"/>
+          <w:szCs w:val="24"/>
+        </w:rPr>
+        <w:t>d</w:t>
+      </w:r>
+      <w:r>
+        <w:rPr>
+          <w:rFonts w:ascii="Times New Roman" w:eastAsia="Calibri" w:hAnsi="Times New Roman" w:cs="Times New Roman"/>
+          <w:sz w:val="24"/>
+          <w:szCs w:val="24"/>
+        </w:rPr>
+        <w:t xml:space="preserve"> content analysis within a history of </w:t>
+      </w:r>
+      <w:r>
+        <w:rPr>
+          <w:rFonts w:ascii="Times New Roman" w:eastAsia="Calibri" w:hAnsi="Times New Roman" w:cs="Times New Roman"/>
+          <w:sz w:val="24"/>
+          <w:szCs w:val="24"/>
+        </w:rPr>
         <w:lastRenderedPageBreak/>
-        <w:t>This book examined</w:t>
-      </w:r>
-      <w:r>
-        <w:rPr>
-          <w:rFonts w:ascii="Times New Roman" w:eastAsia="Calibri" w:hAnsi="Times New Roman" w:cs="Times New Roman"/>
-          <w:sz w:val="24"/>
-          <w:szCs w:val="24"/>
-        </w:rPr>
-        <w:t xml:space="preserve"> how the meaning of the term </w:t>
-      </w:r>
-      <w:r>
-        <w:rPr>
-          <w:rFonts w:ascii="Times New Roman" w:eastAsia="Calibri" w:hAnsi="Times New Roman" w:cs="Times New Roman"/>
-          <w:i/>
-          <w:sz w:val="24"/>
-          <w:szCs w:val="24"/>
-        </w:rPr>
-        <w:t>technology</w:t>
-      </w:r>
-      <w:r>
-        <w:rPr>
-          <w:rFonts w:ascii="Times New Roman" w:eastAsia="Calibri" w:hAnsi="Times New Roman" w:cs="Times New Roman"/>
-          <w:sz w:val="24"/>
-          <w:szCs w:val="24"/>
-        </w:rPr>
-        <w:t xml:space="preserve"> has changed throughout history.  </w:t>
-      </w:r>
-      <w:proofErr w:type="spellStart"/>
-      <w:r>
-        <w:rPr>
-          <w:rFonts w:ascii="Times New Roman" w:eastAsia="Calibri" w:hAnsi="Times New Roman" w:cs="Times New Roman"/>
-          <w:sz w:val="24"/>
-          <w:szCs w:val="24"/>
-        </w:rPr>
-        <w:t>Schatzberg</w:t>
-      </w:r>
-      <w:proofErr w:type="spellEnd"/>
-      <w:r>
-        <w:rPr>
-          <w:rFonts w:ascii="Times New Roman" w:eastAsia="Calibri" w:hAnsi="Times New Roman" w:cs="Times New Roman"/>
-          <w:sz w:val="24"/>
-          <w:szCs w:val="24"/>
-        </w:rPr>
-        <w:t xml:space="preserve"> </w:t>
-      </w:r>
-      <w:r>
-        <w:rPr>
-          <w:rFonts w:ascii="Times New Roman" w:eastAsia="Calibri" w:hAnsi="Times New Roman" w:cs="Times New Roman"/>
-          <w:sz w:val="24"/>
-          <w:szCs w:val="24"/>
-        </w:rPr>
-        <w:t>did</w:t>
-      </w:r>
-      <w:r>
-        <w:rPr>
-          <w:rFonts w:ascii="Times New Roman" w:eastAsia="Calibri" w:hAnsi="Times New Roman" w:cs="Times New Roman"/>
-          <w:sz w:val="24"/>
-          <w:szCs w:val="24"/>
-        </w:rPr>
-        <w:t>n’t explicitly describe his methodology for e</w:t>
-      </w:r>
-      <w:r>
-        <w:rPr>
-          <w:rFonts w:ascii="Times New Roman" w:eastAsia="Calibri" w:hAnsi="Times New Roman" w:cs="Times New Roman"/>
-          <w:sz w:val="24"/>
-          <w:szCs w:val="24"/>
-        </w:rPr>
-        <w:t>xamining this topic.  It appeared</w:t>
-      </w:r>
-      <w:r>
-        <w:rPr>
-          <w:rFonts w:ascii="Times New Roman" w:eastAsia="Calibri" w:hAnsi="Times New Roman" w:cs="Times New Roman"/>
-          <w:sz w:val="24"/>
-          <w:szCs w:val="24"/>
-        </w:rPr>
-        <w:t xml:space="preserve"> that he </w:t>
-      </w:r>
-      <w:r>
-        <w:rPr>
-          <w:rFonts w:ascii="Times New Roman" w:eastAsia="Calibri" w:hAnsi="Times New Roman" w:cs="Times New Roman"/>
-          <w:sz w:val="24"/>
-          <w:szCs w:val="24"/>
-        </w:rPr>
-        <w:t>essentially use</w:t>
-      </w:r>
-      <w:r>
-        <w:rPr>
-          <w:rFonts w:ascii="Times New Roman" w:eastAsia="Calibri" w:hAnsi="Times New Roman" w:cs="Times New Roman"/>
-          <w:sz w:val="24"/>
-          <w:szCs w:val="24"/>
-        </w:rPr>
-        <w:t>d</w:t>
-      </w:r>
-      <w:r>
-        <w:rPr>
-          <w:rFonts w:ascii="Times New Roman" w:eastAsia="Calibri" w:hAnsi="Times New Roman" w:cs="Times New Roman"/>
-          <w:sz w:val="24"/>
-          <w:szCs w:val="24"/>
-        </w:rPr>
-        <w:t xml:space="preserve"> content analysis within a history of concepts framework and the </w:t>
+        <w:t xml:space="preserve">concepts framework and the </w:t>
       </w:r>
       <w:proofErr w:type="spellStart"/>
       <w:r>
@@ -9781,57 +9471,64 @@
           <w:rFonts w:ascii="Times New Roman" w:hAnsi="Times New Roman" w:cs="Times New Roman"/>
           <w:sz w:val="24"/>
         </w:rPr>
+        <w:t>This book i</w:t>
+      </w:r>
+      <w:r>
+        <w:rPr>
+          <w:rFonts w:ascii="Times New Roman" w:hAnsi="Times New Roman" w:cs="Times New Roman"/>
+          <w:sz w:val="24"/>
+        </w:rPr>
+        <w:t>s essentially a how-to manual for practitioners of university technology transfer.  The author holds a Ph.D.</w:t>
+      </w:r>
+      <w:r>
+        <w:rPr>
+          <w:rFonts w:ascii="Times New Roman" w:hAnsi="Times New Roman" w:cs="Times New Roman"/>
+          <w:sz w:val="24"/>
+        </w:rPr>
+        <w:t xml:space="preserve"> in political science and political philosophy and Juris Doctor.</w:t>
+      </w:r>
+      <w:r>
+        <w:rPr>
+          <w:rFonts w:ascii="Times New Roman" w:hAnsi="Times New Roman" w:cs="Times New Roman"/>
+          <w:sz w:val="24"/>
+        </w:rPr>
+        <w:t xml:space="preserve"> </w:t>
+      </w:r>
+      <w:r>
+        <w:rPr>
+          <w:rFonts w:ascii="Times New Roman" w:hAnsi="Times New Roman" w:cs="Times New Roman"/>
+          <w:sz w:val="24"/>
+        </w:rPr>
+        <w:t xml:space="preserve"> She </w:t>
+      </w:r>
+      <w:r>
+        <w:rPr>
+          <w:rFonts w:ascii="Times New Roman" w:hAnsi="Times New Roman" w:cs="Times New Roman"/>
+          <w:sz w:val="24"/>
+        </w:rPr>
+        <w:t>has over 30 years of experience in the field of tec</w:t>
+      </w:r>
+      <w:r>
+        <w:rPr>
+          <w:rFonts w:ascii="Times New Roman" w:hAnsi="Times New Roman" w:cs="Times New Roman"/>
+          <w:sz w:val="24"/>
+        </w:rPr>
+        <w:t>hnology transfer.  This included</w:t>
+      </w:r>
+      <w:r>
+        <w:rPr>
+          <w:rFonts w:ascii="Times New Roman" w:hAnsi="Times New Roman" w:cs="Times New Roman"/>
+          <w:sz w:val="24"/>
+        </w:rPr>
+        <w:t xml:space="preserve"> work as a lobbyist involved in science and technology legislation and </w:t>
+      </w:r>
+      <w:r>
+        <w:rPr>
+          <w:rFonts w:ascii="Times New Roman" w:hAnsi="Times New Roman" w:cs="Times New Roman"/>
+          <w:sz w:val="24"/>
+        </w:rPr>
         <w:lastRenderedPageBreak/>
-        <w:t>This book i</w:t>
-      </w:r>
-      <w:r>
-        <w:rPr>
-          <w:rFonts w:ascii="Times New Roman" w:hAnsi="Times New Roman" w:cs="Times New Roman"/>
-          <w:sz w:val="24"/>
-        </w:rPr>
-        <w:t>s essentially a how-to manual for practitioners of university technology transfer.  The author holds a Ph.D.</w:t>
-      </w:r>
-      <w:r>
-        <w:rPr>
-          <w:rFonts w:ascii="Times New Roman" w:hAnsi="Times New Roman" w:cs="Times New Roman"/>
-          <w:sz w:val="24"/>
-        </w:rPr>
-        <w:t xml:space="preserve"> in political science and political philosophy and Juris Doctor.</w:t>
-      </w:r>
-      <w:r>
-        <w:rPr>
-          <w:rFonts w:ascii="Times New Roman" w:hAnsi="Times New Roman" w:cs="Times New Roman"/>
-          <w:sz w:val="24"/>
-        </w:rPr>
-        <w:t xml:space="preserve"> </w:t>
-      </w:r>
-      <w:r>
-        <w:rPr>
-          <w:rFonts w:ascii="Times New Roman" w:hAnsi="Times New Roman" w:cs="Times New Roman"/>
-          <w:sz w:val="24"/>
-        </w:rPr>
-        <w:t xml:space="preserve"> She </w:t>
-      </w:r>
-      <w:r>
-        <w:rPr>
-          <w:rFonts w:ascii="Times New Roman" w:hAnsi="Times New Roman" w:cs="Times New Roman"/>
-          <w:sz w:val="24"/>
-        </w:rPr>
-        <w:t>has over 30 years of experience in the field of tec</w:t>
-      </w:r>
-      <w:r>
-        <w:rPr>
-          <w:rFonts w:ascii="Times New Roman" w:hAnsi="Times New Roman" w:cs="Times New Roman"/>
-          <w:sz w:val="24"/>
-        </w:rPr>
-        <w:t>hnology transfer.  This included</w:t>
-      </w:r>
-      <w:r>
-        <w:rPr>
-          <w:rFonts w:ascii="Times New Roman" w:hAnsi="Times New Roman" w:cs="Times New Roman"/>
-          <w:sz w:val="24"/>
-        </w:rPr>
-        <w:t xml:space="preserve"> work as a lobbyist involved in science and technology legislation and serving two terms on the Board of the Technology Transfer Society.  </w:t>
+        <w:t xml:space="preserve">serving two terms on the Board of the Technology Transfer Society.  </w:t>
       </w:r>
       <w:r>
         <w:rPr>
@@ -10263,6 +9960,98 @@
           <w:rFonts w:ascii="Times New Roman" w:hAnsi="Times New Roman" w:cs="Times New Roman"/>
           <w:sz w:val="24"/>
         </w:rPr>
+        <w:t xml:space="preserve"> analysis</w:t>
+      </w:r>
+      <w:r>
+        <w:rPr>
+          <w:rFonts w:ascii="Times New Roman" w:hAnsi="Times New Roman" w:cs="Times New Roman"/>
+          <w:sz w:val="24"/>
+        </w:rPr>
+        <w:t>,</w:t>
+      </w:r>
+      <w:r>
+        <w:rPr>
+          <w:rFonts w:ascii="Times New Roman" w:hAnsi="Times New Roman" w:cs="Times New Roman"/>
+          <w:sz w:val="24"/>
+        </w:rPr>
+        <w:t xml:space="preserve"> that the static and dynamic variants of the </w:t>
+      </w:r>
+      <w:r>
+        <w:rPr>
+          <w:rFonts w:ascii="Times New Roman" w:hAnsi="Times New Roman" w:cs="Times New Roman"/>
+          <w:sz w:val="24"/>
+        </w:rPr>
+        <w:t xml:space="preserve">predominant </w:t>
+      </w:r>
+      <w:r>
+        <w:rPr>
+          <w:rFonts w:ascii="Times New Roman" w:hAnsi="Times New Roman" w:cs="Times New Roman"/>
+          <w:sz w:val="24"/>
+        </w:rPr>
+        <w:t xml:space="preserve">linear paradigm </w:t>
+      </w:r>
+      <w:r>
+        <w:rPr>
+          <w:rFonts w:ascii="Times New Roman" w:hAnsi="Times New Roman" w:cs="Times New Roman"/>
+          <w:sz w:val="24"/>
+        </w:rPr>
+        <w:t xml:space="preserve">relating science and technology </w:t>
+      </w:r>
+      <w:r>
+        <w:rPr>
+          <w:rFonts w:ascii="Times New Roman" w:hAnsi="Times New Roman" w:cs="Times New Roman"/>
+          <w:sz w:val="24"/>
+        </w:rPr>
+        <w:t xml:space="preserve">is fundamentally flawed.  This paradigm posits that pure basic research is the fountain from which all technological progress springs forth.  </w:t>
+      </w:r>
+      <w:r>
+        <w:rPr>
+          <w:rFonts w:ascii="Times New Roman" w:hAnsi="Times New Roman" w:cs="Times New Roman"/>
+          <w:sz w:val="24"/>
+        </w:rPr>
+        <w:t>In the dynamic linear paradigm, basic</w:t>
+      </w:r>
+      <w:r>
+        <w:rPr>
+          <w:rFonts w:ascii="Times New Roman" w:hAnsi="Times New Roman" w:cs="Times New Roman"/>
+          <w:sz w:val="24"/>
+        </w:rPr>
+        <w:t xml:space="preserve"> research </w:t>
+      </w:r>
+      <w:r>
+        <w:rPr>
+          <w:rFonts w:ascii="Times New Roman" w:hAnsi="Times New Roman" w:cs="Times New Roman"/>
+          <w:sz w:val="24"/>
+        </w:rPr>
+        <w:t xml:space="preserve">leads to applied research that </w:t>
+      </w:r>
+      <w:r>
+        <w:rPr>
+          <w:rFonts w:ascii="Times New Roman" w:hAnsi="Times New Roman" w:cs="Times New Roman"/>
+          <w:sz w:val="24"/>
+        </w:rPr>
+        <w:lastRenderedPageBreak/>
+        <w:t>gives way to develop</w:t>
+      </w:r>
+      <w:r>
+        <w:rPr>
+          <w:rFonts w:ascii="Times New Roman" w:hAnsi="Times New Roman" w:cs="Times New Roman"/>
+          <w:sz w:val="24"/>
+        </w:rPr>
+        <w:t>ment</w:t>
+      </w:r>
+      <w:r>
+        <w:rPr>
+          <w:rFonts w:ascii="Times New Roman" w:hAnsi="Times New Roman" w:cs="Times New Roman"/>
+          <w:sz w:val="24"/>
+        </w:rPr>
+        <w:t xml:space="preserve"> that subsequently results in production and operations technologies.</w:t>
+      </w:r>
+      <w:r>
+        <w:rPr>
+          <w:rFonts w:ascii="Times New Roman" w:hAnsi="Times New Roman" w:cs="Times New Roman"/>
+          <w:sz w:val="24"/>
+        </w:rPr>
         <w:t xml:space="preserve"> </w:t>
       </w:r>
       <w:r>
@@ -10270,98 +10059,6 @@
           <w:rFonts w:ascii="Times New Roman" w:hAnsi="Times New Roman" w:cs="Times New Roman"/>
           <w:sz w:val="24"/>
         </w:rPr>
-        <w:lastRenderedPageBreak/>
-        <w:t>analysis</w:t>
-      </w:r>
-      <w:r>
-        <w:rPr>
-          <w:rFonts w:ascii="Times New Roman" w:hAnsi="Times New Roman" w:cs="Times New Roman"/>
-          <w:sz w:val="24"/>
-        </w:rPr>
-        <w:t>,</w:t>
-      </w:r>
-      <w:r>
-        <w:rPr>
-          <w:rFonts w:ascii="Times New Roman" w:hAnsi="Times New Roman" w:cs="Times New Roman"/>
-          <w:sz w:val="24"/>
-        </w:rPr>
-        <w:t xml:space="preserve"> that the static and dynamic variants of the </w:t>
-      </w:r>
-      <w:r>
-        <w:rPr>
-          <w:rFonts w:ascii="Times New Roman" w:hAnsi="Times New Roman" w:cs="Times New Roman"/>
-          <w:sz w:val="24"/>
-        </w:rPr>
-        <w:t xml:space="preserve">predominant </w:t>
-      </w:r>
-      <w:r>
-        <w:rPr>
-          <w:rFonts w:ascii="Times New Roman" w:hAnsi="Times New Roman" w:cs="Times New Roman"/>
-          <w:sz w:val="24"/>
-        </w:rPr>
-        <w:t xml:space="preserve">linear paradigm </w:t>
-      </w:r>
-      <w:r>
-        <w:rPr>
-          <w:rFonts w:ascii="Times New Roman" w:hAnsi="Times New Roman" w:cs="Times New Roman"/>
-          <w:sz w:val="24"/>
-        </w:rPr>
-        <w:t xml:space="preserve">relating science and technology </w:t>
-      </w:r>
-      <w:r>
-        <w:rPr>
-          <w:rFonts w:ascii="Times New Roman" w:hAnsi="Times New Roman" w:cs="Times New Roman"/>
-          <w:sz w:val="24"/>
-        </w:rPr>
-        <w:t xml:space="preserve">is fundamentally flawed.  This paradigm posits that pure basic research is the fountain from which all technological progress springs forth.  </w:t>
-      </w:r>
-      <w:r>
-        <w:rPr>
-          <w:rFonts w:ascii="Times New Roman" w:hAnsi="Times New Roman" w:cs="Times New Roman"/>
-          <w:sz w:val="24"/>
-        </w:rPr>
-        <w:t>In the dynamic linear paradigm, basic</w:t>
-      </w:r>
-      <w:r>
-        <w:rPr>
-          <w:rFonts w:ascii="Times New Roman" w:hAnsi="Times New Roman" w:cs="Times New Roman"/>
-          <w:sz w:val="24"/>
-        </w:rPr>
-        <w:t xml:space="preserve"> research </w:t>
-      </w:r>
-      <w:r>
-        <w:rPr>
-          <w:rFonts w:ascii="Times New Roman" w:hAnsi="Times New Roman" w:cs="Times New Roman"/>
-          <w:sz w:val="24"/>
-        </w:rPr>
-        <w:t>leads to applied research that gives way to develop</w:t>
-      </w:r>
-      <w:r>
-        <w:rPr>
-          <w:rFonts w:ascii="Times New Roman" w:hAnsi="Times New Roman" w:cs="Times New Roman"/>
-          <w:sz w:val="24"/>
-        </w:rPr>
-        <w:t>ment</w:t>
-      </w:r>
-      <w:r>
-        <w:rPr>
-          <w:rFonts w:ascii="Times New Roman" w:hAnsi="Times New Roman" w:cs="Times New Roman"/>
-          <w:sz w:val="24"/>
-        </w:rPr>
-        <w:t xml:space="preserve"> that subsequently results in production and operations technologies.</w:t>
-      </w:r>
-      <w:r>
-        <w:rPr>
-          <w:rFonts w:ascii="Times New Roman" w:hAnsi="Times New Roman" w:cs="Times New Roman"/>
-          <w:sz w:val="24"/>
-        </w:rPr>
-        <w:t xml:space="preserve"> </w:t>
-      </w:r>
-      <w:r>
-        <w:rPr>
-          <w:rFonts w:ascii="Times New Roman" w:hAnsi="Times New Roman" w:cs="Times New Roman"/>
-          <w:sz w:val="24"/>
-        </w:rPr>
         <w:t xml:space="preserve"> Stokes demonstrated that this one-dimensional linear model is inadequate and inaccurate in describing reality.  He discussed several attempts </w:t>
       </w:r>
       <w:r>
@@ -10509,15 +10206,7 @@
           <w:rFonts w:ascii="Times New Roman" w:hAnsi="Times New Roman" w:cs="Times New Roman"/>
           <w:sz w:val="24"/>
         </w:rPr>
-        <w:t xml:space="preserve"> the trajectory of technology is not just dictated by technical considerations.  Market considerations also have a profound influence on the development of technology.  Stokes’ argument has significant implications for understanding the technology </w:t>
-      </w:r>
-      <w:r>
-        <w:rPr>
-          <w:rFonts w:ascii="Times New Roman" w:hAnsi="Times New Roman" w:cs="Times New Roman"/>
-          <w:sz w:val="24"/>
-        </w:rPr>
-        <w:lastRenderedPageBreak/>
-        <w:t xml:space="preserve">transfer process and how development stage is conceived in the context of </w:t>
+        <w:t xml:space="preserve"> the trajectory of technology is not just dictated by technical considerations.  Market considerations also have a profound influence on the development of technology.  Stokes’ argument has significant implications for understanding the technology transfer process and how development stage is conceived in the context of </w:t>
       </w:r>
       <w:r>
         <w:rPr>
@@ -10586,6 +10275,7 @@
           <w:rFonts w:ascii="Times New Roman" w:hAnsi="Times New Roman" w:cs="Times New Roman"/>
           <w:sz w:val="24"/>
         </w:rPr>
+        <w:lastRenderedPageBreak/>
         <w:t>This book examined</w:t>
       </w:r>
       <w:r>
@@ -10828,7 +10518,56 @@
           <w:rFonts w:ascii="Times New Roman" w:hAnsi="Times New Roman" w:cs="Times New Roman"/>
           <w:sz w:val="24"/>
         </w:rPr>
-        <w:t xml:space="preserve"> policy issues explored in the literature </w:t>
+        <w:t xml:space="preserve"> policy issues explored in the literature about technological diffusion including the rationale for why the government might intervene in the process, the instruments government might use to do so, and the consequences of such intervention.  The book propos</w:t>
+      </w:r>
+      <w:r>
+        <w:rPr>
+          <w:rFonts w:ascii="Times New Roman" w:hAnsi="Times New Roman" w:cs="Times New Roman"/>
+          <w:sz w:val="24"/>
+        </w:rPr>
+        <w:t>ed</w:t>
+      </w:r>
+      <w:r>
+        <w:rPr>
+          <w:rFonts w:ascii="Times New Roman" w:hAnsi="Times New Roman" w:cs="Times New Roman"/>
+          <w:sz w:val="24"/>
+        </w:rPr>
+        <w:t xml:space="preserve"> </w:t>
+      </w:r>
+      <w:r>
+        <w:rPr>
+          <w:rFonts w:ascii="Times New Roman" w:hAnsi="Times New Roman" w:cs="Times New Roman"/>
+          <w:sz w:val="24"/>
+        </w:rPr>
+        <w:t xml:space="preserve">several </w:t>
+      </w:r>
+      <w:r>
+        <w:rPr>
+          <w:rFonts w:ascii="Times New Roman" w:hAnsi="Times New Roman" w:cs="Times New Roman"/>
+          <w:sz w:val="24"/>
+        </w:rPr>
+        <w:t>futur</w:t>
+      </w:r>
+      <w:r>
+        <w:rPr>
+          <w:rFonts w:ascii="Times New Roman" w:hAnsi="Times New Roman" w:cs="Times New Roman"/>
+          <w:sz w:val="24"/>
+        </w:rPr>
+        <w:t>e research agendas, some</w:t>
+      </w:r>
+      <w:r>
+        <w:rPr>
+          <w:rFonts w:ascii="Times New Roman" w:hAnsi="Times New Roman" w:cs="Times New Roman"/>
+          <w:sz w:val="24"/>
+        </w:rPr>
+        <w:t xml:space="preserve"> of which appear relevant to technology transfer.  This source s</w:t>
+      </w:r>
+      <w:r>
+        <w:rPr>
+          <w:rFonts w:ascii="Times New Roman" w:hAnsi="Times New Roman" w:cs="Times New Roman"/>
+          <w:sz w:val="24"/>
+        </w:rPr>
+        <w:t xml:space="preserve">eems </w:t>
       </w:r>
       <w:r>
         <w:rPr>
@@ -10836,56 +10575,7 @@
           <w:sz w:val="24"/>
         </w:rPr>
         <w:lastRenderedPageBreak/>
-        <w:t>about technological diffusion including the rationale for why the government might intervene in the process, the instruments government might use to do so, and the consequences of such intervention.  The book propos</w:t>
-      </w:r>
-      <w:r>
-        <w:rPr>
-          <w:rFonts w:ascii="Times New Roman" w:hAnsi="Times New Roman" w:cs="Times New Roman"/>
-          <w:sz w:val="24"/>
-        </w:rPr>
-        <w:t>ed</w:t>
-      </w:r>
-      <w:r>
-        <w:rPr>
-          <w:rFonts w:ascii="Times New Roman" w:hAnsi="Times New Roman" w:cs="Times New Roman"/>
-          <w:sz w:val="24"/>
-        </w:rPr>
-        <w:t xml:space="preserve"> </w:t>
-      </w:r>
-      <w:r>
-        <w:rPr>
-          <w:rFonts w:ascii="Times New Roman" w:hAnsi="Times New Roman" w:cs="Times New Roman"/>
-          <w:sz w:val="24"/>
-        </w:rPr>
-        <w:t xml:space="preserve">several </w:t>
-      </w:r>
-      <w:r>
-        <w:rPr>
-          <w:rFonts w:ascii="Times New Roman" w:hAnsi="Times New Roman" w:cs="Times New Roman"/>
-          <w:sz w:val="24"/>
-        </w:rPr>
-        <w:t>futur</w:t>
-      </w:r>
-      <w:r>
-        <w:rPr>
-          <w:rFonts w:ascii="Times New Roman" w:hAnsi="Times New Roman" w:cs="Times New Roman"/>
-          <w:sz w:val="24"/>
-        </w:rPr>
-        <w:t>e research agendas, some</w:t>
-      </w:r>
-      <w:r>
-        <w:rPr>
-          <w:rFonts w:ascii="Times New Roman" w:hAnsi="Times New Roman" w:cs="Times New Roman"/>
-          <w:sz w:val="24"/>
-        </w:rPr>
-        <w:t xml:space="preserve"> of which appear relevant to technology transfer.  This source s</w:t>
-      </w:r>
-      <w:r>
-        <w:rPr>
-          <w:rFonts w:ascii="Times New Roman" w:hAnsi="Times New Roman" w:cs="Times New Roman"/>
-          <w:sz w:val="24"/>
-        </w:rPr>
-        <w:t>eems relevant</w:t>
+        <w:t>relevant</w:t>
       </w:r>
       <w:r>
         <w:rPr>
@@ -11190,7 +10880,49 @@
           <w:rFonts w:ascii="Times New Roman" w:hAnsi="Times New Roman" w:cs="Times New Roman"/>
           <w:sz w:val="24"/>
         </w:rPr>
-        <w:t xml:space="preserve">e the technological innovation; the </w:t>
+        <w:t xml:space="preserve">e the technological innovation; the geographical, cultural, and political context; the legal, ethical, and economic aspects; and the social infrastructure.  </w:t>
+      </w:r>
+      <w:r>
+        <w:rPr>
+          <w:rFonts w:ascii="Times New Roman" w:hAnsi="Times New Roman" w:cs="Times New Roman"/>
+          <w:sz w:val="24"/>
+        </w:rPr>
+        <w:t>The book also include</w:t>
+      </w:r>
+      <w:r>
+        <w:rPr>
+          <w:rFonts w:ascii="Times New Roman" w:hAnsi="Times New Roman" w:cs="Times New Roman"/>
+          <w:sz w:val="24"/>
+        </w:rPr>
+        <w:t>d</w:t>
+      </w:r>
+      <w:r>
+        <w:rPr>
+          <w:rFonts w:ascii="Times New Roman" w:hAnsi="Times New Roman" w:cs="Times New Roman"/>
+          <w:sz w:val="24"/>
+        </w:rPr>
+        <w:t xml:space="preserve"> a bibliography of the literature on technology transfer and technological innovation.  The bibliography included sources that examined technology transfer along </w:t>
+      </w:r>
+      <w:r>
+        <w:rPr>
+          <w:rFonts w:ascii="Times New Roman" w:hAnsi="Times New Roman" w:cs="Times New Roman"/>
+          <w:sz w:val="24"/>
+        </w:rPr>
+        <w:t xml:space="preserve">the </w:t>
+      </w:r>
+      <w:r>
+        <w:rPr>
+          <w:rFonts w:ascii="Times New Roman" w:hAnsi="Times New Roman" w:cs="Times New Roman"/>
+          <w:sz w:val="24"/>
+        </w:rPr>
+        <w:t xml:space="preserve">four dimensions.  </w:t>
+      </w:r>
+      <w:r>
+        <w:rPr>
+          <w:rFonts w:ascii="Times New Roman" w:hAnsi="Times New Roman" w:cs="Times New Roman"/>
+          <w:sz w:val="24"/>
+        </w:rPr>
+        <w:t xml:space="preserve">This source </w:t>
       </w:r>
       <w:r>
         <w:rPr>
@@ -11198,49 +10930,7 @@
           <w:sz w:val="24"/>
         </w:rPr>
         <w:lastRenderedPageBreak/>
-        <w:t xml:space="preserve">geographical, cultural, and political context; the legal, ethical, and economic aspects; and the social infrastructure.  </w:t>
-      </w:r>
-      <w:r>
-        <w:rPr>
-          <w:rFonts w:ascii="Times New Roman" w:hAnsi="Times New Roman" w:cs="Times New Roman"/>
-          <w:sz w:val="24"/>
-        </w:rPr>
-        <w:t>The book also include</w:t>
-      </w:r>
-      <w:r>
-        <w:rPr>
-          <w:rFonts w:ascii="Times New Roman" w:hAnsi="Times New Roman" w:cs="Times New Roman"/>
-          <w:sz w:val="24"/>
-        </w:rPr>
-        <w:t>d</w:t>
-      </w:r>
-      <w:r>
-        <w:rPr>
-          <w:rFonts w:ascii="Times New Roman" w:hAnsi="Times New Roman" w:cs="Times New Roman"/>
-          <w:sz w:val="24"/>
-        </w:rPr>
-        <w:t xml:space="preserve"> a bibliography of the literature on technology transfer and technological innovation.  The bibliography included sources that examined technology transfer along </w:t>
-      </w:r>
-      <w:r>
-        <w:rPr>
-          <w:rFonts w:ascii="Times New Roman" w:hAnsi="Times New Roman" w:cs="Times New Roman"/>
-          <w:sz w:val="24"/>
-        </w:rPr>
-        <w:t xml:space="preserve">the </w:t>
-      </w:r>
-      <w:r>
-        <w:rPr>
-          <w:rFonts w:ascii="Times New Roman" w:hAnsi="Times New Roman" w:cs="Times New Roman"/>
-          <w:sz w:val="24"/>
-        </w:rPr>
-        <w:t xml:space="preserve">four dimensions.  </w:t>
-      </w:r>
-      <w:r>
-        <w:rPr>
-          <w:rFonts w:ascii="Times New Roman" w:hAnsi="Times New Roman" w:cs="Times New Roman"/>
-          <w:sz w:val="24"/>
-        </w:rPr>
-        <w:t>This source seemed</w:t>
+        <w:t>seemed</w:t>
       </w:r>
       <w:r>
         <w:rPr>
@@ -11579,7 +11269,21 @@
           <w:rFonts w:ascii="Times New Roman" w:hAnsi="Times New Roman" w:cs="Times New Roman"/>
           <w:sz w:val="24"/>
         </w:rPr>
-        <w:t xml:space="preserve">licensing of patents.  This is suggestive of an association between development stage and success in university technology transfer.  The authors </w:t>
+        <w:t>licensing of patents.  This is suggestive of an association between development stage and success in university technology transfer.  The authors concluded that stage of development must be considered when evaluating determinants of university technology transfer success.</w:t>
+      </w:r>
+      <w:r>
+        <w:rPr>
+          <w:rFonts w:ascii="Times New Roman" w:hAnsi="Times New Roman" w:cs="Times New Roman"/>
+          <w:sz w:val="24"/>
+        </w:rPr>
+        <w:t xml:space="preserve">  This paper is pertinent to the planned study of the role of development stage in university t</w:t>
+      </w:r>
+      <w:r>
+        <w:rPr>
+          <w:rFonts w:ascii="Times New Roman" w:hAnsi="Times New Roman" w:cs="Times New Roman"/>
+          <w:sz w:val="24"/>
+        </w:rPr>
+        <w:t xml:space="preserve">echnology transfer.  It </w:t>
       </w:r>
       <w:r>
         <w:rPr>
@@ -11587,21 +11291,7 @@
           <w:sz w:val="24"/>
         </w:rPr>
         <w:lastRenderedPageBreak/>
-        <w:t>concluded that stage of development must be considered when evaluating determinants of university technology transfer success.</w:t>
-      </w:r>
-      <w:r>
-        <w:rPr>
-          <w:rFonts w:ascii="Times New Roman" w:hAnsi="Times New Roman" w:cs="Times New Roman"/>
-          <w:sz w:val="24"/>
-        </w:rPr>
-        <w:t xml:space="preserve">  This paper is pertinent to the planned study of the role of development stage in university t</w:t>
-      </w:r>
-      <w:r>
-        <w:rPr>
-          <w:rFonts w:ascii="Times New Roman" w:hAnsi="Times New Roman" w:cs="Times New Roman"/>
-          <w:sz w:val="24"/>
-        </w:rPr>
-        <w:t>echnology transfer.  It provides</w:t>
+        <w:t>provides</w:t>
       </w:r>
       <w:r>
         <w:rPr>
@@ -11730,7 +11420,21 @@
           <w:rFonts w:ascii="Times New Roman" w:hAnsi="Times New Roman" w:cs="Times New Roman"/>
           <w:sz w:val="24"/>
         </w:rPr>
-        <w:t xml:space="preserve">.  One represented successful technology transfer practices and the other was indicative of unsuccessful technology transfer practices.  Based on these results, the authors offered eight (8) theoretical propositions they believe are associated with success in university technology </w:t>
+        <w:t>.  One represented successful technology transfer practices and the other was indicative of unsuccessful technology transfer practices.  Based on these results, the authors offered eight (8) theoretical propositions they believe are associated with success in university technology transfer.  Most of these determinants are related to organizational structure.  The authors offer</w:t>
+      </w:r>
+      <w:r>
+        <w:rPr>
+          <w:rFonts w:ascii="Times New Roman" w:hAnsi="Times New Roman" w:cs="Times New Roman"/>
+          <w:sz w:val="24"/>
+        </w:rPr>
+        <w:t>ed</w:t>
+      </w:r>
+      <w:r>
+        <w:rPr>
+          <w:rFonts w:ascii="Times New Roman" w:hAnsi="Times New Roman" w:cs="Times New Roman"/>
+          <w:sz w:val="24"/>
+        </w:rPr>
+        <w:t xml:space="preserve"> two primary topics for future research.  One is to examine multiple dimensions of institutional culture as potential explanatory factors in university </w:t>
       </w:r>
       <w:r>
         <w:rPr>
@@ -11738,21 +11442,7 @@
           <w:sz w:val="24"/>
         </w:rPr>
         <w:lastRenderedPageBreak/>
-        <w:t>transfer.  Most of these determinants are related to organizational structure.  The authors offer</w:t>
-      </w:r>
-      <w:r>
-        <w:rPr>
-          <w:rFonts w:ascii="Times New Roman" w:hAnsi="Times New Roman" w:cs="Times New Roman"/>
-          <w:sz w:val="24"/>
-        </w:rPr>
-        <w:t>ed</w:t>
-      </w:r>
-      <w:r>
-        <w:rPr>
-          <w:rFonts w:ascii="Times New Roman" w:hAnsi="Times New Roman" w:cs="Times New Roman"/>
-          <w:sz w:val="24"/>
-        </w:rPr>
-        <w:t xml:space="preserve"> two primary topics for future research.  One is to examine multiple dimensions of institutional culture as potential explanatory factors in university technology transfer.  The other is testing the propositions they offer</w:t>
+        <w:t>technology transfer.  The other is testing the propositions they offer</w:t>
       </w:r>
       <w:r>
         <w:rPr>
@@ -11980,7 +11670,7 @@
         <w:noProof/>
         <w:sz w:val="24"/>
       </w:rPr>
-      <w:t>20</w:t>
+      <w:t>29</w:t>
     </w:r>
     <w:r>
       <w:rPr>
@@ -12390,6 +12080,7 @@
   <w:style w:type="character" w:default="1" w:styleId="DefaultParagraphFont">
     <w:name w:val="Default Paragraph Font"/>
     <w:uiPriority w:val="1"/>
+    <w:semiHidden/>
     <w:unhideWhenUsed/>
   </w:style>
   <w:style w:type="table" w:default="1" w:styleId="TableNormal">
@@ -12769,7 +12460,7 @@
 </file>
 
 <file path=customXml/itemProps1.xml><?xml version="1.0" encoding="utf-8"?>
-<ds:datastoreItem xmlns:ds="http://schemas.openxmlformats.org/officeDocument/2006/customXml" ds:itemID="{EE9AA78D-5C60-4724-8112-7B751EAAD042}">
+<ds:datastoreItem xmlns:ds="http://schemas.openxmlformats.org/officeDocument/2006/customXml" ds:itemID="{1E98909A-6E32-4F5C-95DA-ADB1735FBE0D}">
   <ds:schemaRefs>
     <ds:schemaRef ds:uri="http://schemas.openxmlformats.org/officeDocument/2006/bibliography"/>
   </ds:schemaRefs>

</xml_diff>